<commit_message>
Deleted some writing from figures.yml and refernces.yml to add updated content
</commit_message>
<xml_diff>
--- a/transmittal-files/6-ESSAY_FINAL_OP3.docx
+++ b/transmittal-files/6-ESSAY_FINAL_OP3.docx
@@ -54,7 +54,21 @@
         <w:rPr>
           <w:rFonts w:ascii="Times New Roman" w:hAnsi="Times New Roman" w:cs="Times New Roman"/>
         </w:rPr>
-        <w:t>The destruction of cultural heritage is nothing new. But our connected world means that</w:t>
+        <w:t xml:space="preserve">The destruction of </w:t>
+      </w:r>
+      <w:bookmarkStart w:id="0" w:name="_GoBack"/>
+      <w:r>
+        <w:rPr>
+          <w:rFonts w:ascii="Times New Roman" w:hAnsi="Times New Roman" w:cs="Times New Roman"/>
+        </w:rPr>
+        <w:t>cultural h</w:t>
+      </w:r>
+      <w:bookmarkEnd w:id="0"/>
+      <w:r>
+        <w:rPr>
+          <w:rFonts w:ascii="Times New Roman" w:hAnsi="Times New Roman" w:cs="Times New Roman"/>
+        </w:rPr>
+        <w:t>eritage is nothing new. But our connected world means that</w:t>
       </w:r>
       <w:r>
         <w:rPr>
@@ -191,15 +205,7 @@
         <w:rPr>
           <w:rFonts w:ascii="Times New Roman" w:hAnsi="Times New Roman" w:cs="Times New Roman"/>
         </w:rPr>
-        <w:t xml:space="preserve"> Saving cultural heritage has come to be regarded as part of the fight against terrorism; the question now, they suggest, “is h</w:t>
-      </w:r>
-      <w:bookmarkStart w:id="0" w:name="_GoBack"/>
-      <w:bookmarkEnd w:id="0"/>
-      <w:r>
-        <w:rPr>
-          <w:rFonts w:ascii="Times New Roman" w:hAnsi="Times New Roman" w:cs="Times New Roman"/>
-        </w:rPr>
-        <w:t>ow best to take advantage of what appears a propitious moment.”</w:t>
+        <w:t xml:space="preserve"> Saving cultural heritage has come to be regarded as part of the fight against terrorism; the question now, they suggest, “is how best to take advantage of what appears a propitious moment.”</w:t>
       </w:r>
       <w:r>
         <w:rPr>
@@ -15698,7 +15704,7 @@
 </file>
 
 <file path=customXml/itemProps1.xml><?xml version="1.0" encoding="utf-8"?>
-<ds:datastoreItem xmlns:ds="http://schemas.openxmlformats.org/officeDocument/2006/customXml" ds:itemID="{E94234B5-F1E1-824C-A06B-BF158B9F416C}">
+<ds:datastoreItem xmlns:ds="http://schemas.openxmlformats.org/officeDocument/2006/customXml" ds:itemID="{009B677C-4AB4-7948-997C-CFD9923A2C98}">
   <ds:schemaRefs>
     <ds:schemaRef ds:uri="http://schemas.openxmlformats.org/officeDocument/2006/bibliography"/>
   </ds:schemaRefs>

</xml_diff>